<commit_message>
Last commit, chage to new repository hydrotools
</commit_message>
<xml_diff>
--- a/Stromingen/Doorsnede_Ernst/doc/De verticale doorsnede van Ernst.docx
+++ b/Stromingen/Doorsnede_Ernst/doc/De verticale doorsnede van Ernst.docx
@@ -82,7 +82,13 @@
         <w:t>Theo Olsthoorn</w:t>
       </w:r>
       <w:r>
-        <w:t>, David Simpson en Cas Leyens</w:t>
+        <w:t xml:space="preserve">, David Simpson en Cas </w:t>
+      </w:r>
+      <w:r>
+        <w:t>N</w:t>
+      </w:r>
+      <w:r>
+        <w:t>eyens</w:t>
       </w:r>
       <w:r>
         <w:t xml:space="preserve"> </w:t>
@@ -722,19 +728,7 @@
         <w:rPr>
           <w:rStyle w:val="AbstractChar"/>
         </w:rPr>
-        <w:t>Ernst was een hydrologische grootheid (Van Bakel</w:t>
-      </w:r>
-      <w:r>
-        <w:rPr>
-          <w:rStyle w:val="AbstractChar"/>
-        </w:rPr>
-        <w:t>, 1996</w:t>
-      </w:r>
-      <w:r>
-        <w:rPr>
-          <w:rStyle w:val="AbstractChar"/>
-        </w:rPr>
-        <w:t>), dat staat wel vast voor iedereen die kennis van zijn werk heeft genomen. Zo zit zijn proefschrift vol originele hydrologische uitwerkingen en inzichten die, behalve essentieel voor de landbouwhydrologie, ook daarbuiten tot vernieuwing he</w:t>
+        <w:t>Ernst was een hydrologische grootheid (Van Bakel, 1996), dat staat wel vast voor iedereen die kennis van zijn werk heeft genomen. Zo zit zijn proefschrift vol originele hydrologische uitwerkingen en inzichten die, behalve essentieel voor de landbouwhydrologie, ook daarbuiten tot vernieuwing he</w:t>
       </w:r>
       <w:r>
         <w:rPr>
@@ -746,19 +740,7 @@
         <w:rPr>
           <w:rStyle w:val="AbstractChar"/>
         </w:rPr>
-        <w:t xml:space="preserve"> geleid. Tal van formules die hij heeft afgeleid worden nog altijd veel gebruikt wanneer analytisch inzicht gevraagd is. Analytisch inzicht blijft ook belangrijk in de huidige tijd van de grote modellen, al was het maar om deze brute-force gereedschappen te kunnen verifiëren of om goede benaderingen af te leiden voor bijvoorbeeld de manier waarop een fijn stelsel oppervlaktewater in een grof model kan worden opgenomen zonder de werkelijkheid al </w:t>
-      </w:r>
-      <w:r>
-        <w:rPr>
-          <w:rStyle w:val="AbstractChar"/>
-        </w:rPr>
-        <w:t>te veel</w:t>
-      </w:r>
-      <w:r>
-        <w:rPr>
-          <w:rStyle w:val="AbstractChar"/>
-        </w:rPr>
-        <w:t xml:space="preserve"> geweld aan te doen (De Lange et al. 2026). Het blijft de moeite waard om het in kraakhelder Nederlands geschreven proefschrift van Ernst door te lezen; het staat vol pareltjes van hydrologisch inzicht; alles wordt keurig uitgelegd en afgeleid. Het proefschrift geeft een mooi overzicht van de stand van de kennis op het gebied van de landbouwhydrologie in zijn tijd. En ... analytische oplossingen blijven altijd geldig, en up-to-date</w:t>
+        <w:t xml:space="preserve"> geleid. Tal van formules die hij heeft afgeleid worden nog altijd veel gebruikt wanneer analytisch inzicht gevraagd is. Analytisch inzicht blijft ook belangrijk in de huidige tijd van de grote modellen, al was het maar om deze brute-force gereedschappen te kunnen verifiëren of om goede benaderingen af te leiden voor bijvoorbeeld de manier waarop een fijn stelsel oppervlaktewater in een grof model kan worden opgenomen zonder de werkelijkheid al te veel geweld aan te doen (De Lange et al. 2026). Het blijft de moeite waard om het in kraakhelder Nederlands geschreven proefschrift van Ernst door te lezen; het staat vol pareltjes van hydrologisch inzicht; alles wordt keurig uitgelegd en afgeleid. Het proefschrift geeft een mooi overzicht van de stand van de kennis op het gebied van de landbouwhydrologie in zijn tijd. En ... analytische oplossingen blijven altijd geldig, en up-to-date</w:t>
       </w:r>
       <w:r>
         <w:rPr>
@@ -888,6 +870,9 @@
         <w:pStyle w:val="Normaal"/>
       </w:pPr>
       <w:r>
+        <w:rPr>
+          <w:noProof/>
+        </w:rPr>
         <w:lastRenderedPageBreak/>
         <w:drawing>
           <wp:inline distT="0" distB="0" distL="0" distR="0" wp14:anchorId="4D124E1D" wp14:editId="20245733">
@@ -1293,6 +1278,9 @@
         <w:pStyle w:val="Normaal"/>
       </w:pPr>
       <w:r>
+        <w:rPr>
+          <w:noProof/>
+        </w:rPr>
         <w:drawing>
           <wp:inline distT="0" distB="0" distL="0" distR="0" wp14:anchorId="4C758DB0" wp14:editId="7BFBEA98">
             <wp:extent cx="3907155" cy="3384755"/>
@@ -4224,14 +4212,12 @@
           </m:mPr>
           <m:mr>
             <m:e>
-              <w:proofErr w:type="spellStart"/>
               <m:r>
                 <m:rPr>
                   <m:nor/>
                 </m:rPr>
                 <m:t>ln</m:t>
               </m:r>
-              <w:proofErr w:type="spellEnd"/>
               <m:r>
                 <w:rPr>
                   <w:rFonts w:ascii="Cambria Math" w:hAnsi="Cambria Math"/>
@@ -6520,14 +6506,12 @@
             </m:ctrlPr>
           </m:dPr>
           <m:e>
-            <w:proofErr w:type="spellStart"/>
             <m:r>
               <m:rPr>
                 <m:nor/>
               </m:rPr>
               <m:t>sin</m:t>
             </m:r>
-            <w:proofErr w:type="spellEnd"/>
             <m:d>
               <m:dPr>
                 <m:ctrlPr>
@@ -6791,16 +6775,7 @@
           <w:rPr>
             <w:rFonts w:ascii="Cambria Math" w:hAnsi="Cambria Math"/>
           </w:rPr>
-          <m:t>≤</m:t>
-        </m:r>
-        <m:r>
-          <m:rPr>
-            <m:sty m:val="p"/>
-          </m:rPr>
-          <w:rPr>
-            <w:rFonts w:ascii="Cambria Math" w:hAnsi="Cambria Math"/>
-          </w:rPr>
-          <m:t>0</m:t>
+          <m:t>≤0</m:t>
         </m:r>
       </m:oMath>
       <w:r>
@@ -8001,11 +7976,7 @@
         <w:t>16</w:t>
       </w:r>
       <w:r>
-        <w:t>)</w:t>
-      </w:r>
-      <w:proofErr w:type="spellStart"/>
-      <w:r>
-        <w:t xml:space="preserve"> geven </w:t>
+        <w:t xml:space="preserve">) geven </w:t>
       </w:r>
       <w:r>
         <w:t>afbeelding</w:t>
@@ -8014,11 +7985,7 @@
         <w:t xml:space="preserve"> </w:t>
       </w:r>
       <w:r>
-        <w:t xml:space="preserve">2e </w:t>
-      </w:r>
-      <w:proofErr w:type="spellEnd"/>
-      <w:r>
-        <w:t>en tel je (</w:t>
+        <w:t>2e en tel je (</w:t>
       </w:r>
       <w:r>
         <w:t>16) en (18)</w:t>
@@ -8572,13 +8539,8 @@
         <w:t>3</w:t>
       </w:r>
       <w:r>
-        <w:t>)</w:t>
-      </w:r>
-      <w:proofErr w:type="spellStart"/>
-      <w:r>
-        <w:t xml:space="preserve"> bedoeld.</w:t>
-      </w:r>
-      <w:proofErr w:type="spellEnd"/>
+        <w:t>) bedoeld.</w:t>
+      </w:r>
     </w:p>
     <w:p>
       <w:pPr>
@@ -8603,15 +8565,7 @@
         <w:t>3</w:t>
       </w:r>
       <w:r>
-        <w:t>)</w:t>
-      </w:r>
-      <w:proofErr w:type="spellStart"/>
-      <w:r>
-        <w:t xml:space="preserve"> en die d</w:t>
-      </w:r>
-      <w:proofErr w:type="spellEnd"/>
-      <w:r>
-        <w:t>oor de contractie van stroomlijnen (</w:t>
+        <w:t>) en die door de contractie van stroomlijnen (</w:t>
       </w:r>
       <w:r>
         <w:t>16</w:t>
@@ -8682,6 +8636,9 @@
         <w:pStyle w:val="Normaal"/>
       </w:pPr>
       <w:r>
+        <w:rPr>
+          <w:noProof/>
+        </w:rPr>
         <w:drawing>
           <wp:inline distT="0" distB="0" distL="0" distR="0" wp14:anchorId="62CB9895" wp14:editId="0FF3B650">
             <wp:extent cx="3547872" cy="2176272"/>
@@ -8927,11 +8884,7 @@
         <w:t>16</w:t>
       </w:r>
       <w:r>
-        <w:t xml:space="preserve"> </w:t>
-      </w:r>
-      <w:proofErr w:type="spellStart"/>
-      <w:r>
-        <w:t>volgt</w:t>
+        <w:t xml:space="preserve"> volgt</w:t>
       </w:r>
     </w:p>
     <w:p>
@@ -8973,12 +8926,14 @@
                   </m:ctrlPr>
                 </m:limLowPr>
                 <m:e>
+                  <w:proofErr w:type="spellStart"/>
                   <m:r>
                     <m:rPr>
                       <m:nor/>
                     </m:rPr>
                     <m:t>lim</m:t>
                   </m:r>
+                  <w:proofErr w:type="spellEnd"/>
                 </m:e>
                 <m:lim>
                   <m:r>
@@ -9028,7 +8983,6 @@
                     </w:rPr>
                     <m:t>+</m:t>
                   </m:r>
-                  <w:proofErr w:type="spellEnd"/>
                   <m:r>
                     <w:rPr>
                       <w:rFonts w:ascii="Cambria Math" w:hAnsi="Cambria Math"/>
@@ -9632,6 +9586,9 @@
         <w:pStyle w:val="Normaal"/>
       </w:pPr>
       <w:r>
+        <w:rPr>
+          <w:noProof/>
+        </w:rPr>
         <w:drawing>
           <wp:inline distT="0" distB="0" distL="0" distR="0" wp14:anchorId="7AD90B53" wp14:editId="0779AB6E">
             <wp:extent cx="3675888" cy="2203704"/>
@@ -10567,6 +10524,9 @@
         <w:pStyle w:val="Normaal"/>
       </w:pPr>
       <w:r>
+        <w:rPr>
+          <w:noProof/>
+        </w:rPr>
         <w:drawing>
           <wp:inline distT="0" distB="0" distL="0" distR="0" wp14:anchorId="27D75548" wp14:editId="3DBE29A2">
             <wp:extent cx="3859590" cy="2805881"/>
@@ -11348,14 +11308,12 @@
                   </m:ctrlPr>
                 </m:limLowPr>
                 <m:e>
-                  <w:proofErr w:type="spellStart"/>
                   <m:r>
                     <m:rPr>
                       <m:nor/>
                     </m:rPr>
                     <m:t>lim</m:t>
                   </m:r>
-                  <w:proofErr w:type="spellEnd"/>
                 </m:e>
                 <m:lim>
                   <m:r>
@@ -11954,14 +11912,12 @@
             </m:ctrlPr>
           </m:limLowPr>
           <m:e>
-            <w:proofErr w:type="spellStart"/>
             <m:r>
               <m:rPr>
                 <m:nor/>
               </m:rPr>
               <m:t>lim</m:t>
             </m:r>
-            <w:proofErr w:type="spellEnd"/>
           </m:e>
           <m:lim>
             <m:r>
@@ -12374,6 +12330,9 @@
         <w:pStyle w:val="Normaal"/>
       </w:pPr>
       <w:r>
+        <w:rPr>
+          <w:noProof/>
+        </w:rPr>
         <w:drawing>
           <wp:inline distT="0" distB="0" distL="0" distR="0" wp14:anchorId="1EBD3F9E" wp14:editId="512095B7">
             <wp:extent cx="3657600" cy="2286000"/>
@@ -12987,6 +12946,9 @@
         <w:pStyle w:val="Normaal"/>
       </w:pPr>
       <w:r>
+        <w:rPr>
+          <w:noProof/>
+        </w:rPr>
         <w:drawing>
           <wp:inline distT="0" distB="0" distL="0" distR="0" wp14:anchorId="6CD10199" wp14:editId="5F30EE1A">
             <wp:extent cx="3940841" cy="3442970"/>
@@ -13743,6 +13705,9 @@
         <w:pStyle w:val="Normaal"/>
       </w:pPr>
       <w:r>
+        <w:rPr>
+          <w:noProof/>
+        </w:rPr>
         <w:drawing>
           <wp:inline distT="0" distB="0" distL="0" distR="0" wp14:anchorId="481D5FB3" wp14:editId="10847DF5">
             <wp:extent cx="3657600" cy="2743200"/>
@@ -14614,13 +14579,8 @@
       <w:r>
         <w:t xml:space="preserve"> </w:t>
       </w:r>
-      <w:proofErr w:type="gramStart"/>
-      <w:r>
-        <w:t>Wat</w:t>
-      </w:r>
-      <w:proofErr w:type="gramEnd"/>
-      <w:r>
-        <w:t xml:space="preserve"> wilde Ernst nu eigenlijk zeggen? Hij vergelijkt het freatisch vlak behorend bij </w:t>
+      <w:r>
+        <w:t xml:space="preserve">Wat wilde Ernst nu eigenlijk zeggen? Hij vergelijkt het freatisch vlak behorend bij </w:t>
       </w:r>
       <w:r>
         <w:t>afbeelding</w:t>
@@ -15344,6 +15304,9 @@
         <w:pStyle w:val="Normaal"/>
       </w:pPr>
       <w:r>
+        <w:rPr>
+          <w:noProof/>
+        </w:rPr>
         <w:drawing>
           <wp:inline distT="0" distB="0" distL="0" distR="0" wp14:anchorId="1D84F0FF" wp14:editId="7EB12F0D">
             <wp:extent cx="3937635" cy="3472543"/>
@@ -16021,14 +15984,12 @@
             </m:ctrlPr>
           </m:dPr>
           <m:e>
-            <w:proofErr w:type="spellStart"/>
             <m:r>
               <m:rPr>
                 <m:nor/>
               </m:rPr>
               <m:t>sin</m:t>
             </m:r>
-            <w:proofErr w:type="spellEnd"/>
             <m:d>
               <m:dPr>
                 <m:ctrlPr>
@@ -16286,14 +16247,12 @@
             </m:ctrlPr>
           </m:dPr>
           <m:e>
-            <w:proofErr w:type="spellStart"/>
             <m:r>
               <m:rPr>
                 <m:nor/>
               </m:rPr>
               <m:t>sin</m:t>
             </m:r>
-            <w:proofErr w:type="spellEnd"/>
             <m:d>
               <m:dPr>
                 <m:ctrlPr>
@@ -16566,14 +16525,12 @@
             </m:ctrlPr>
           </m:dPr>
           <m:e>
-            <w:proofErr w:type="spellStart"/>
             <m:r>
               <m:rPr>
                 <m:nor/>
               </m:rPr>
               <m:t>sin</m:t>
             </m:r>
-            <w:proofErr w:type="spellEnd"/>
             <m:d>
               <m:dPr>
                 <m:ctrlPr>
@@ -17155,11 +17112,7 @@
         <w:t>29</w:t>
       </w:r>
       <w:r>
-        <w:t>)</w:t>
-      </w:r>
-      <w:proofErr w:type="spellStart"/>
-      <w:r>
-        <w:t xml:space="preserve"> tot</w:t>
+        <w:t>) tot</w:t>
       </w:r>
     </w:p>
     <w:p>
@@ -17201,6 +17154,7 @@
                   </m:ctrlPr>
                 </m:limLowPr>
                 <m:e>
+                  <w:proofErr w:type="spellStart"/>
                   <m:r>
                     <m:rPr>
                       <m:nor/>
@@ -17666,14 +17620,12 @@
             </m:ctrlPr>
           </m:limLowPr>
           <m:e>
-            <w:proofErr w:type="spellStart"/>
             <m:r>
               <m:rPr>
                 <m:nor/>
               </m:rPr>
               <m:t>lim</m:t>
             </m:r>
-            <w:proofErr w:type="spellEnd"/>
           </m:e>
           <m:lim>
             <m:r>
@@ -18201,16 +18153,7 @@
         <w:t>. Gebruik voor een hoge nauwkeurigheid liever formule</w:t>
       </w:r>
       <w:r>
-        <w:t xml:space="preserve"> </w:t>
-      </w:r>
-      <w:r>
-        <w:t>(</w:t>
-      </w:r>
-      <w:r>
-        <w:t>29</w:t>
-      </w:r>
-      <w:r>
-        <w:t>)</w:t>
+        <w:t xml:space="preserve"> (29)</w:t>
       </w:r>
       <w:r>
         <w:t xml:space="preserve"> en vul voor </w:t>
@@ -18301,22 +18244,16 @@
           <w:color w:val="4A4A49"/>
           <w:w w:val="105"/>
         </w:rPr>
-        <w:t xml:space="preserve">De software waarmee de afbeeldingen zijn gemaakt is beschikbaar op </w:t>
-      </w:r>
-      <w:proofErr w:type="spellStart"/>
-      <w:r>
-        <w:rPr>
-          <w:color w:val="4A4A49"/>
-          <w:w w:val="105"/>
-        </w:rPr>
-        <w:t>github</w:t>
-      </w:r>
-      <w:proofErr w:type="spellEnd"/>
+        <w:t>De software waarmee de afbeeldingen zijn gemaakt is beschikbaar op</w:t>
+      </w:r>
     </w:p>
     <w:p>
       <w:pPr>
         <w:pStyle w:val="Normaal"/>
       </w:pPr>
+      <w:r>
+        <w:t>https://github.com/Olsthoorn/tools/tree/master/Stromingen/Doorsnede_Ernst</w:t>
+      </w:r>
     </w:p>
     <w:p>
       <w:pPr>
@@ -18603,25 +18540,7 @@
           <w:sz w:val="17"/>
           <w:lang w:val="en-US"/>
         </w:rPr>
-        <w:t xml:space="preserve">This paper presents a non-trivial, quantitative unraveling and back-substitution of the cross section shown in Fig. 7 of the well-known dissertation by Ernst (1962). First, the idealized cross section is analytically decomposed, assuming a constant aquifer thickness and reducing the ditch to a point. Next, the cross section is </w:t>
-      </w:r>
-      <w:r>
-        <w:rPr>
-          <w:i/>
-          <w:color w:val="4A4A49"/>
-          <w:sz w:val="17"/>
-          <w:lang w:val="en-US"/>
-        </w:rPr>
-        <w:t>analyzed</w:t>
-      </w:r>
-      <w:r>
-        <w:rPr>
-          <w:i/>
-          <w:color w:val="4A4A49"/>
-          <w:sz w:val="17"/>
-          <w:lang w:val="en-US"/>
-        </w:rPr>
-        <w:t xml:space="preserve"> as originally drawn by Ernst, i.e. with a strongly bulging phreatic surface and realistic ditch dimensions. The differences between the two representations are discussed. Subsequently, the radial resistance caused by a shallow ditch is analytically developed up to the asymptotic approximation presented by both Ernst(1962) and Huisman(1972), while it is also demonstrated that its range of validity is quite limited. An approximation applicable to substantially larger ditch radii is proposed. The treatment is then extended to show how vertical anisotropy must be incorporated into the resistance formula. Finally, attention is given to the dashed line in Ernst’s Fig. 7b and to the interpretation of the somewhat enigmatic quantity </w:t>
+        <w:t xml:space="preserve">This paper presents a non-trivial, quantitative unraveling and back-substitution of the cross section shown in Fig. 7 of the well-known dissertation by Ernst (1962). First, the idealized cross section is analytically decomposed, assuming a constant aquifer thickness and reducing the ditch to a point. Next, the cross section is analyzed as originally drawn by Ernst, i.e. with a strongly bulging phreatic surface and realistic ditch dimensions. The differences between the two representations are discussed. Subsequently, the radial resistance caused by a shallow ditch is analytically developed up to the asymptotic approximation presented by both Ernst(1962) and Huisman(1972), while it is also demonstrated that its range of validity is quite limited. An approximation applicable to substantially larger ditch radii is proposed. The treatment is then extended to show how vertical anisotropy must be incorporated into the resistance formula. Finally, attention is given to the dashed line in Ernst’s Fig. 7b and to the interpretation of the somewhat enigmatic quantity </w:t>
       </w:r>
       <m:oMath>
         <m:sSup>
@@ -18854,18 +18773,8 @@
                                   <w:w w:val="105"/>
                                   <w:sz w:val="17"/>
                                 </w:rPr>
-                                <w:t xml:space="preserve">Voorheen TUD en </w:t>
+                                <w:t>Voorheen TUD en Waternet</w:t>
                               </w:r>
-                              <w:proofErr w:type="spellStart"/>
-                              <w:r>
-                                <w:rPr>
-                                  <w:color w:val="FFFFFF"/>
-                                  <w:w w:val="105"/>
-                                  <w:sz w:val="17"/>
-                                </w:rPr>
-                                <w:t>Waternet</w:t>
-                              </w:r>
-                              <w:proofErr w:type="spellEnd"/>
                             </w:p>
                             <w:p>
                               <w:pPr>
@@ -24223,6 +24132,7 @@
   <w:style w:type="character" w:default="1" w:styleId="DefaultParagraphFont">
     <w:name w:val="Default Paragraph Font"/>
     <w:uiPriority w:val="1"/>
+    <w:semiHidden/>
     <w:unhideWhenUsed/>
   </w:style>
   <w:style w:type="table" w:default="1" w:styleId="TableNormal">

</xml_diff>